<commit_message>
Relecture du compte rendu
</commit_message>
<xml_diff>
--- a/documents/AntoineColmard.NicolasPrugne.AC.docx
+++ b/documents/AntoineColmard.NicolasPrugne.AC.docx
@@ -2314,7 +2314,19 @@
         <w:rPr>
           <w:rFonts w:asciiTheme="majorHAnsi" w:hAnsiTheme="majorHAnsi"/>
         </w:rPr>
-        <w:t>Au fur et à mesure que l’utilisateur saisie une chaine, un</w:t>
+        <w:t>Au fur et à</w:t>
+      </w:r>
+      <w:r>
+        <w:rPr>
+          <w:rFonts w:asciiTheme="majorHAnsi" w:hAnsiTheme="majorHAnsi"/>
+        </w:rPr>
+        <w:t xml:space="preserve"> mesure que l’utilisateur saisit</w:t>
+      </w:r>
+      <w:r>
+        <w:rPr>
+          <w:rFonts w:asciiTheme="majorHAnsi" w:hAnsiTheme="majorHAnsi"/>
+        </w:rPr>
+        <w:t xml:space="preserve"> une chaine, un</w:t>
       </w:r>
       <w:r>
         <w:rPr>
@@ -2380,7 +2392,19 @@
         <w:rPr>
           <w:rFonts w:asciiTheme="majorHAnsi" w:hAnsiTheme="majorHAnsi"/>
         </w:rPr>
-        <w:t xml:space="preserve">te taper. Ainsi, il limite la quantité d’informations à saisir directement au clavier </w:t>
+        <w:t>te taper. Ainsi, il limite la quantité d’informations à saisir directement au clavier</w:t>
+      </w:r>
+      <w:r>
+        <w:rPr>
+          <w:rFonts w:asciiTheme="majorHAnsi" w:hAnsiTheme="majorHAnsi"/>
+        </w:rPr>
+        <w:t>,</w:t>
+      </w:r>
+      <w:r>
+        <w:rPr>
+          <w:rFonts w:asciiTheme="majorHAnsi" w:hAnsiTheme="majorHAnsi"/>
+        </w:rPr>
+        <w:t xml:space="preserve"> </w:t>
       </w:r>
       <w:r>
         <w:rPr>
@@ -2416,7 +2440,19 @@
         <w:rPr>
           <w:rFonts w:asciiTheme="majorHAnsi" w:hAnsiTheme="majorHAnsi"/>
         </w:rPr>
-        <w:t xml:space="preserve"> temps.</w:t>
+        <w:t xml:space="preserve"> temps</w:t>
+      </w:r>
+      <w:r>
+        <w:rPr>
+          <w:rFonts w:asciiTheme="majorHAnsi" w:hAnsiTheme="majorHAnsi"/>
+        </w:rPr>
+        <w:t xml:space="preserve"> important</w:t>
+      </w:r>
+      <w:r>
+        <w:rPr>
+          <w:rFonts w:asciiTheme="majorHAnsi" w:hAnsiTheme="majorHAnsi"/>
+        </w:rPr>
+        <w:t>.</w:t>
       </w:r>
       <w:r>
         <w:rPr>
@@ -2440,7 +2476,19 @@
         <w:rPr>
           <w:rFonts w:asciiTheme="majorHAnsi" w:hAnsiTheme="majorHAnsi"/>
         </w:rPr>
-        <w:t>dictionnaire</w:t>
+        <w:t>dictio</w:t>
+      </w:r>
+      <w:r>
+        <w:rPr>
+          <w:rFonts w:asciiTheme="majorHAnsi" w:hAnsiTheme="majorHAnsi"/>
+        </w:rPr>
+        <w:t>n</w:t>
+      </w:r>
+      <w:r>
+        <w:rPr>
+          <w:rFonts w:asciiTheme="majorHAnsi" w:hAnsiTheme="majorHAnsi"/>
+        </w:rPr>
+        <w:t>naire</w:t>
       </w:r>
       <w:r>
         <w:rPr>
@@ -2488,19 +2536,49 @@
         <w:rPr>
           <w:rFonts w:asciiTheme="majorHAnsi" w:hAnsiTheme="majorHAnsi"/>
         </w:rPr>
-        <w:t>préétablis</w:t>
-      </w:r>
-      <w:r>
-        <w:rPr>
-          <w:rFonts w:asciiTheme="majorHAnsi" w:hAnsiTheme="majorHAnsi"/>
-        </w:rPr>
-        <w:t xml:space="preserve"> qu’elle lit dans un fichier ou </w:t>
-      </w:r>
-      <w:r>
-        <w:rPr>
-          <w:rFonts w:asciiTheme="majorHAnsi" w:hAnsiTheme="majorHAnsi"/>
-        </w:rPr>
-        <w:t xml:space="preserve">dans </w:t>
+        <w:t>préconçus</w:t>
+      </w:r>
+      <w:r>
+        <w:rPr>
+          <w:rFonts w:asciiTheme="majorHAnsi" w:hAnsiTheme="majorHAnsi"/>
+        </w:rPr>
+        <w:t xml:space="preserve"> qu’elle </w:t>
+      </w:r>
+      <w:r>
+        <w:rPr>
+          <w:rFonts w:asciiTheme="majorHAnsi" w:hAnsiTheme="majorHAnsi"/>
+        </w:rPr>
+        <w:t xml:space="preserve">peut </w:t>
+      </w:r>
+      <w:r>
+        <w:rPr>
+          <w:rFonts w:asciiTheme="majorHAnsi" w:hAnsiTheme="majorHAnsi"/>
+        </w:rPr>
+        <w:t>charge</w:t>
+      </w:r>
+      <w:r>
+        <w:rPr>
+          <w:rFonts w:asciiTheme="majorHAnsi" w:hAnsiTheme="majorHAnsi"/>
+        </w:rPr>
+        <w:t>r</w:t>
+      </w:r>
+      <w:r>
+        <w:rPr>
+          <w:rFonts w:asciiTheme="majorHAnsi" w:hAnsiTheme="majorHAnsi"/>
+        </w:rPr>
+        <w:t xml:space="preserve"> depuis</w:t>
+      </w:r>
+      <w:r>
+        <w:rPr>
+          <w:rFonts w:asciiTheme="majorHAnsi" w:hAnsiTheme="majorHAnsi"/>
+        </w:rPr>
+        <w:t xml:space="preserve"> un fichier </w:t>
+      </w:r>
+      <w:r>
+        <w:rPr>
+          <w:rFonts w:asciiTheme="majorHAnsi" w:hAnsiTheme="majorHAnsi"/>
+        </w:rPr>
+        <w:t xml:space="preserve">texte ou </w:t>
       </w:r>
       <w:r>
         <w:rPr>
@@ -2588,7 +2666,19 @@
         <w:rPr>
           <w:rFonts w:asciiTheme="majorHAnsi" w:hAnsiTheme="majorHAnsi"/>
         </w:rPr>
-        <w:t>d’apparition d’un mot</w:t>
+        <w:t>d’apparition</w:t>
+      </w:r>
+      <w:r>
+        <w:rPr>
+          <w:rFonts w:asciiTheme="majorHAnsi" w:hAnsiTheme="majorHAnsi"/>
+        </w:rPr>
+        <w:t>s</w:t>
+      </w:r>
+      <w:r>
+        <w:rPr>
+          <w:rFonts w:asciiTheme="majorHAnsi" w:hAnsiTheme="majorHAnsi"/>
+        </w:rPr>
+        <w:t xml:space="preserve"> d’un mot</w:t>
       </w:r>
       <w:r>
         <w:rPr>
@@ -2774,7 +2864,19 @@
         <w:rPr>
           <w:rFonts w:asciiTheme="majorHAnsi" w:hAnsiTheme="majorHAnsi"/>
         </w:rPr>
-        <w:t xml:space="preserve">correspondant </w:t>
+        <w:t>correspondant</w:t>
+      </w:r>
+      <w:r>
+        <w:rPr>
+          <w:rFonts w:asciiTheme="majorHAnsi" w:hAnsiTheme="majorHAnsi"/>
+        </w:rPr>
+        <w:t>e</w:t>
+      </w:r>
+      <w:r>
+        <w:rPr>
+          <w:rFonts w:asciiTheme="majorHAnsi" w:hAnsiTheme="majorHAnsi"/>
+        </w:rPr>
+        <w:t xml:space="preserve"> </w:t>
       </w:r>
       <w:r>
         <w:rPr>
@@ -3138,7 +3240,7 @@
           <v:shape id="_x0000_i1025" type="#_x0000_t75" style="width:453.1pt;height:177.25pt" o:ole="">
             <v:imagedata r:id="rId10" o:title=""/>
           </v:shape>
-          <o:OLEObject Type="Embed" ProgID="Visio.Drawing.15" ShapeID="_x0000_i1025" DrawAspect="Content" ObjectID="_1456331368" r:id="rId11"/>
+          <o:OLEObject Type="Embed" ProgID="Visio.Drawing.15" ShapeID="_x0000_i1025" DrawAspect="Content" ObjectID="_1456407179" r:id="rId11"/>
         </w:object>
       </w:r>
     </w:p>
@@ -3476,7 +3578,31 @@
         <w:rPr>
           <w:rFonts w:asciiTheme="majorHAnsi" w:hAnsiTheme="majorHAnsi"/>
         </w:rPr>
-        <w:t xml:space="preserve"> est donc constituée d’un ensemble de </w:t>
+        <w:t xml:space="preserve"> est donc constituée </w:t>
+      </w:r>
+      <w:r>
+        <w:rPr>
+          <w:rFonts w:asciiTheme="majorHAnsi" w:hAnsiTheme="majorHAnsi"/>
+        </w:rPr>
+        <w:t>d</w:t>
+      </w:r>
+      <w:r>
+        <w:rPr>
+          <w:rFonts w:asciiTheme="majorHAnsi" w:hAnsiTheme="majorHAnsi"/>
+        </w:rPr>
+        <w:t>’une</w:t>
+      </w:r>
+      <w:r>
+        <w:rPr>
+          <w:rFonts w:asciiTheme="majorHAnsi" w:hAnsiTheme="majorHAnsi"/>
+        </w:rPr>
+        <w:t xml:space="preserve"> liste d’objets de type</w:t>
+      </w:r>
+      <w:r>
+        <w:rPr>
+          <w:rFonts w:asciiTheme="majorHAnsi" w:hAnsiTheme="majorHAnsi"/>
+        </w:rPr>
+        <w:t xml:space="preserve"> </w:t>
       </w:r>
       <w:r>
         <w:rPr>
@@ -3488,25 +3614,73 @@
         <w:rPr>
           <w:rFonts w:asciiTheme="majorHAnsi" w:hAnsiTheme="majorHAnsi"/>
         </w:rPr>
-        <w:t>. Celle-ci pr</w:t>
-      </w:r>
-      <w:r>
-        <w:rPr>
-          <w:rFonts w:asciiTheme="majorHAnsi" w:hAnsiTheme="majorHAnsi"/>
-        </w:rPr>
-        <w:t>é</w:t>
-      </w:r>
-      <w:r>
-        <w:rPr>
-          <w:rFonts w:asciiTheme="majorHAnsi" w:hAnsiTheme="majorHAnsi"/>
-        </w:rPr>
-        <w:t>sente divers fonctions et la partie suivante a pour rôle d’expliciter</w:t>
-      </w:r>
-      <w:r>
-        <w:rPr>
-          <w:rFonts w:asciiTheme="majorHAnsi" w:hAnsiTheme="majorHAnsi"/>
-        </w:rPr>
-        <w:t xml:space="preserve"> clairement</w:t>
+        <w:t xml:space="preserve">. </w:t>
+      </w:r>
+      <w:r>
+        <w:rPr>
+          <w:rFonts w:asciiTheme="majorHAnsi" w:hAnsiTheme="majorHAnsi"/>
+        </w:rPr>
+        <w:t>La</w:t>
+      </w:r>
+      <w:r>
+        <w:rPr>
+          <w:rFonts w:asciiTheme="majorHAnsi" w:hAnsiTheme="majorHAnsi"/>
+        </w:rPr>
+        <w:t xml:space="preserve"> classe</w:t>
+      </w:r>
+      <w:r>
+        <w:rPr>
+          <w:rFonts w:asciiTheme="majorHAnsi" w:hAnsiTheme="majorHAnsi"/>
+        </w:rPr>
+        <w:t xml:space="preserve"> </w:t>
+      </w:r>
+      <w:r>
+        <w:rPr>
+          <w:rFonts w:ascii="Consolas" w:hAnsi="Consolas" w:cs="Consolas"/>
+        </w:rPr>
+        <w:t>Mot</w:t>
+      </w:r>
+      <w:r>
+        <w:rPr>
+          <w:rFonts w:asciiTheme="majorHAnsi" w:hAnsiTheme="majorHAnsi"/>
+        </w:rPr>
+        <w:t xml:space="preserve"> </w:t>
+      </w:r>
+      <w:r>
+        <w:rPr>
+          <w:rFonts w:asciiTheme="majorHAnsi" w:hAnsiTheme="majorHAnsi"/>
+        </w:rPr>
+        <w:t>présente</w:t>
+      </w:r>
+      <w:r>
+        <w:rPr>
+          <w:rFonts w:asciiTheme="majorHAnsi" w:hAnsiTheme="majorHAnsi"/>
+        </w:rPr>
+        <w:t xml:space="preserve"> également d’autres</w:t>
+      </w:r>
+      <w:r>
+        <w:rPr>
+          <w:rFonts w:asciiTheme="majorHAnsi" w:hAnsiTheme="majorHAnsi"/>
+        </w:rPr>
+        <w:t xml:space="preserve"> fonctions et la partie suivante a pour rôle d’expliciter</w:t>
+      </w:r>
+      <w:r>
+        <w:rPr>
+          <w:rFonts w:asciiTheme="majorHAnsi" w:hAnsiTheme="majorHAnsi"/>
+        </w:rPr>
+        <w:t xml:space="preserve"> cla</w:t>
+      </w:r>
+      <w:r>
+        <w:rPr>
+          <w:rFonts w:asciiTheme="majorHAnsi" w:hAnsiTheme="majorHAnsi"/>
+        </w:rPr>
+        <w:t>i</w:t>
+      </w:r>
+      <w:r>
+        <w:rPr>
+          <w:rFonts w:asciiTheme="majorHAnsi" w:hAnsiTheme="majorHAnsi"/>
+        </w:rPr>
+        <w:t>rement</w:t>
       </w:r>
       <w:r>
         <w:rPr>
@@ -3649,7 +3823,7 @@
           <v:shape id="_x0000_i1026" type="#_x0000_t75" style="width:218.4pt;height:210pt" o:ole="">
             <v:imagedata r:id="rId12" o:title=""/>
           </v:shape>
-          <o:OLEObject Type="Embed" ProgID="Visio.Drawing.15" ShapeID="_x0000_i1026" DrawAspect="Content" ObjectID="_1456331369" r:id="rId13"/>
+          <o:OLEObject Type="Embed" ProgID="Visio.Drawing.15" ShapeID="_x0000_i1026" DrawAspect="Content" ObjectID="_1456407180" r:id="rId13"/>
         </w:object>
       </w:r>
     </w:p>
@@ -4099,7 +4273,13 @@
         <w:rPr>
           <w:rFonts w:asciiTheme="majorHAnsi" w:hAnsiTheme="majorHAnsi"/>
         </w:rPr>
-        <w:t>à un</w:t>
+        <w:t>au d’</w:t>
+      </w:r>
+      <w:r>
+        <w:rPr>
+          <w:rFonts w:asciiTheme="majorHAnsi" w:hAnsiTheme="majorHAnsi"/>
+        </w:rPr>
+        <w:t>un</w:t>
       </w:r>
       <w:r>
         <w:rPr>
@@ -4199,7 +4379,7 @@
           <v:shape id="_x0000_i1027" type="#_x0000_t75" style="width:370.85pt;height:246pt" o:ole="">
             <v:imagedata r:id="rId14" o:title=""/>
           </v:shape>
-          <o:OLEObject Type="Embed" ProgID="Visio.Drawing.15" ShapeID="_x0000_i1027" DrawAspect="Content" ObjectID="_1456331370" r:id="rId15"/>
+          <o:OLEObject Type="Embed" ProgID="Visio.Drawing.15" ShapeID="_x0000_i1027" DrawAspect="Content" ObjectID="_1456407181" r:id="rId15"/>
         </w:object>
       </w:r>
     </w:p>
@@ -4498,19 +4678,31 @@
         <w:rPr>
           <w:rFonts w:asciiTheme="majorHAnsi" w:hAnsiTheme="majorHAnsi"/>
         </w:rPr>
-        <w:t xml:space="preserve"> possède également deux méthodes destinées à sauvega</w:t>
-      </w:r>
-      <w:r>
-        <w:rPr>
-          <w:rFonts w:asciiTheme="majorHAnsi" w:hAnsiTheme="majorHAnsi"/>
-        </w:rPr>
-        <w:t>r</w:t>
-      </w:r>
-      <w:r>
-        <w:rPr>
-          <w:rFonts w:asciiTheme="majorHAnsi" w:hAnsiTheme="majorHAnsi"/>
-        </w:rPr>
-        <w:t xml:space="preserve">der son contenu dans un fichier texte. </w:t>
+        <w:t xml:space="preserve"> possède également deux méthodes destinées à </w:t>
+      </w:r>
+      <w:r>
+        <w:rPr>
+          <w:rFonts w:asciiTheme="majorHAnsi" w:hAnsiTheme="majorHAnsi"/>
+        </w:rPr>
+        <w:t xml:space="preserve">lire et </w:t>
+      </w:r>
+      <w:r>
+        <w:rPr>
+          <w:rFonts w:asciiTheme="majorHAnsi" w:hAnsiTheme="majorHAnsi"/>
+        </w:rPr>
+        <w:t>sa</w:t>
+      </w:r>
+      <w:r>
+        <w:rPr>
+          <w:rFonts w:asciiTheme="majorHAnsi" w:hAnsiTheme="majorHAnsi"/>
+        </w:rPr>
+        <w:t>u</w:t>
+      </w:r>
+      <w:r>
+        <w:rPr>
+          <w:rFonts w:asciiTheme="majorHAnsi" w:hAnsiTheme="majorHAnsi"/>
+        </w:rPr>
+        <w:t xml:space="preserve">vegarder son contenu dans un fichier texte. </w:t>
       </w:r>
       <w:r>
         <w:rPr>
@@ -4645,6 +4837,7 @@
     </w:p>
     <w:p>
       <w:pPr>
+        <w:jc w:val="both"/>
         <w:rPr>
           <w:rFonts w:asciiTheme="majorHAnsi" w:hAnsiTheme="majorHAnsi"/>
         </w:rPr>
@@ -4816,7 +5009,13 @@
         <w:rPr>
           <w:rFonts w:asciiTheme="majorHAnsi" w:hAnsiTheme="majorHAnsi"/>
         </w:rPr>
-        <w:t>chargés</w:t>
+        <w:t>chargé</w:t>
+      </w:r>
+      <w:r>
+        <w:rPr>
+          <w:rFonts w:asciiTheme="majorHAnsi" w:hAnsiTheme="majorHAnsi"/>
+        </w:rPr>
+        <w:t>e</w:t>
       </w:r>
       <w:r>
         <w:rPr>
@@ -5032,7 +5231,19 @@
         <w:rPr>
           <w:rFonts w:asciiTheme="majorHAnsi" w:hAnsiTheme="majorHAnsi"/>
         </w:rPr>
-        <w:t xml:space="preserve"> Pour ce faire, elle va rechercher la position du nouveau mot dans liste que contient la classe </w:t>
+        <w:t xml:space="preserve"> Pour ce faire, elle va rechercher la position du nouveau mot dans</w:t>
+      </w:r>
+      <w:r>
+        <w:rPr>
+          <w:rFonts w:asciiTheme="majorHAnsi" w:hAnsiTheme="majorHAnsi"/>
+        </w:rPr>
+        <w:t xml:space="preserve"> la</w:t>
+      </w:r>
+      <w:r>
+        <w:rPr>
+          <w:rFonts w:asciiTheme="majorHAnsi" w:hAnsiTheme="majorHAnsi"/>
+        </w:rPr>
+        <w:t xml:space="preserve"> liste que contient la classe </w:t>
       </w:r>
       <w:proofErr w:type="spellStart"/>
       <w:r>
@@ -6011,7 +6222,43 @@
         <w:rPr>
           <w:rFonts w:asciiTheme="majorHAnsi" w:hAnsiTheme="majorHAnsi" w:cs="Consolas"/>
         </w:rPr>
-        <w:t xml:space="preserve">elle sait qu’entre le premier et le dernier des deux mots qu’elle a mémorisé, tous les mots comportent la séquence de caractères </w:t>
+        <w:t xml:space="preserve">elle sait qu’entre le premier et le </w:t>
+      </w:r>
+      <w:r>
+        <w:rPr>
+          <w:rFonts w:asciiTheme="majorHAnsi" w:hAnsiTheme="majorHAnsi" w:cs="Consolas"/>
+        </w:rPr>
+        <w:t>second</w:t>
+      </w:r>
+      <w:r>
+        <w:rPr>
+          <w:rFonts w:asciiTheme="majorHAnsi" w:hAnsiTheme="majorHAnsi" w:cs="Consolas"/>
+        </w:rPr>
+        <w:t xml:space="preserve"> mot qu’elle </w:t>
+      </w:r>
+      <w:r>
+        <w:rPr>
+          <w:rFonts w:asciiTheme="majorHAnsi" w:hAnsiTheme="majorHAnsi" w:cs="Consolas"/>
+        </w:rPr>
+        <w:t>vient de mémoriser</w:t>
+      </w:r>
+      <w:r>
+        <w:rPr>
+          <w:rFonts w:asciiTheme="majorHAnsi" w:hAnsiTheme="majorHAnsi" w:cs="Consolas"/>
+        </w:rPr>
+        <w:t>, tous les mots comportent la séquence de c</w:t>
+      </w:r>
+      <w:r>
+        <w:rPr>
+          <w:rFonts w:asciiTheme="majorHAnsi" w:hAnsiTheme="majorHAnsi" w:cs="Consolas"/>
+        </w:rPr>
+        <w:t>a</w:t>
+      </w:r>
+      <w:r>
+        <w:rPr>
+          <w:rFonts w:asciiTheme="majorHAnsi" w:hAnsiTheme="majorHAnsi" w:cs="Consolas"/>
+        </w:rPr>
+        <w:t xml:space="preserve">ractères </w:t>
       </w:r>
       <w:r>
         <w:rPr>
@@ -7069,13 +7316,87 @@
         <w:rPr>
           <w:rFonts w:asciiTheme="majorHAnsi" w:hAnsiTheme="majorHAnsi" w:cs="Consolas"/>
         </w:rPr>
-        <w:t>.</w:t>
+        <w:t xml:space="preserve">. La fonction </w:t>
+      </w:r>
+      <w:proofErr w:type="gramStart"/>
+      <w:r>
+        <w:rPr>
+          <w:rFonts w:ascii="Consolas" w:hAnsi="Consolas" w:cs="Consolas"/>
+        </w:rPr>
+        <w:t>insérer(</w:t>
+      </w:r>
+      <w:proofErr w:type="gramEnd"/>
+      <w:r>
+        <w:rPr>
+          <w:rFonts w:ascii="Consolas" w:hAnsi="Consolas" w:cs="Consolas"/>
+        </w:rPr>
+        <w:t>)</w:t>
       </w:r>
       <w:r>
         <w:rPr>
           <w:rFonts w:asciiTheme="majorHAnsi" w:hAnsiTheme="majorHAnsi" w:cs="Consolas"/>
         </w:rPr>
-        <w:t xml:space="preserve"> L’implémentation réelle de la fonction est disponible en annexe.</w:t>
+        <w:t>,</w:t>
+      </w:r>
+      <w:r>
+        <w:rPr>
+          <w:rFonts w:asciiTheme="majorHAnsi" w:hAnsiTheme="majorHAnsi" w:cs="Consolas"/>
+        </w:rPr>
+        <w:t xml:space="preserve"> </w:t>
+      </w:r>
+      <w:r>
+        <w:rPr>
+          <w:rFonts w:asciiTheme="majorHAnsi" w:hAnsiTheme="majorHAnsi" w:cs="Consolas"/>
+        </w:rPr>
+        <w:t>quant à elle permet</w:t>
+      </w:r>
+      <w:r>
+        <w:rPr>
+          <w:rFonts w:asciiTheme="majorHAnsi" w:hAnsiTheme="majorHAnsi" w:cs="Consolas"/>
+        </w:rPr>
+        <w:t>,</w:t>
+      </w:r>
+      <w:r>
+        <w:rPr>
+          <w:rFonts w:ascii="Consolas" w:hAnsi="Consolas" w:cs="Consolas"/>
+        </w:rPr>
+        <w:t xml:space="preserve"> </w:t>
+      </w:r>
+      <w:r>
+        <w:rPr>
+          <w:rFonts w:asciiTheme="majorHAnsi" w:hAnsiTheme="majorHAnsi" w:cs="Consolas"/>
+        </w:rPr>
+        <w:t xml:space="preserve">d’insérer un nouveau mot dans une liste à </w:t>
+      </w:r>
+      <w:r>
+        <w:rPr>
+          <w:rFonts w:asciiTheme="majorHAnsi" w:hAnsiTheme="majorHAnsi" w:cs="Consolas"/>
+        </w:rPr>
+        <w:t>partir d’</w:t>
+      </w:r>
+      <w:r>
+        <w:rPr>
+          <w:rFonts w:asciiTheme="majorHAnsi" w:hAnsiTheme="majorHAnsi" w:cs="Consolas"/>
+        </w:rPr>
+        <w:t>une position do</w:t>
+      </w:r>
+      <w:r>
+        <w:rPr>
+          <w:rFonts w:asciiTheme="majorHAnsi" w:hAnsiTheme="majorHAnsi" w:cs="Consolas"/>
+        </w:rPr>
+        <w:t>n</w:t>
+      </w:r>
+      <w:r>
+        <w:rPr>
+          <w:rFonts w:asciiTheme="majorHAnsi" w:hAnsiTheme="majorHAnsi" w:cs="Consolas"/>
+        </w:rPr>
+        <w:t xml:space="preserve">née. </w:t>
+      </w:r>
+      <w:r>
+        <w:rPr>
+          <w:rFonts w:asciiTheme="majorHAnsi" w:hAnsiTheme="majorHAnsi" w:cs="Consolas"/>
+        </w:rPr>
+        <w:t>L’implémentation réelle de la fonction est disponible en annexe.</w:t>
       </w:r>
     </w:p>
     <w:p>
@@ -7119,7 +7440,19 @@
         <w:rPr>
           <w:rFonts w:asciiTheme="majorHAnsi" w:hAnsiTheme="majorHAnsi"/>
         </w:rPr>
-        <w:t xml:space="preserve"> Windows. Ainsi le compilateur utilisé pour ce jeu d’essais est celui de la suite logicielle Visual Studio. Plus précisément, il s’agit du compilateur</w:t>
+        <w:t xml:space="preserve"> Windows. Ainsi le compilateur utilisé pour ce jeu d’essais est celui de la suite l</w:t>
+      </w:r>
+      <w:r>
+        <w:rPr>
+          <w:rFonts w:asciiTheme="majorHAnsi" w:hAnsiTheme="majorHAnsi"/>
+        </w:rPr>
+        <w:t>o</w:t>
+      </w:r>
+      <w:r>
+        <w:rPr>
+          <w:rFonts w:asciiTheme="majorHAnsi" w:hAnsiTheme="majorHAnsi"/>
+        </w:rPr>
+        <w:t>gicielle Visual Studio. Plus précisément, il s’agit du compilateur</w:t>
       </w:r>
       <w:r>
         <w:rPr>
@@ -7149,7 +7482,19 @@
         <w:rPr>
           <w:rFonts w:asciiTheme="majorHAnsi" w:hAnsiTheme="majorHAnsi"/>
         </w:rPr>
-        <w:t xml:space="preserve"> Les tests ont été menés sur une version release du programme développé et sur une machine dotée d’un processeur </w:t>
+        <w:t xml:space="preserve"> Les tests ont été menés sur une version release du programme développé et sur une machine dotée d’un pr</w:t>
+      </w:r>
+      <w:r>
+        <w:rPr>
+          <w:rFonts w:asciiTheme="majorHAnsi" w:hAnsiTheme="majorHAnsi"/>
+        </w:rPr>
+        <w:t>o</w:t>
+      </w:r>
+      <w:r>
+        <w:rPr>
+          <w:rFonts w:asciiTheme="majorHAnsi" w:hAnsiTheme="majorHAnsi"/>
+        </w:rPr>
+        <w:t xml:space="preserve">cesseur </w:t>
       </w:r>
       <w:r>
         <w:t xml:space="preserve">Intel </w:t>
@@ -7193,27 +7538,147 @@
         <w:rPr>
           <w:rFonts w:asciiTheme="majorHAnsi" w:hAnsiTheme="majorHAnsi"/>
         </w:rPr>
-        <w:t xml:space="preserve">. Pour ce faire, le programme </w:t>
+        <w:t>. Pour ce faire, le programme</w:t>
+      </w:r>
+      <w:r>
+        <w:rPr>
+          <w:rFonts w:asciiTheme="majorHAnsi" w:hAnsiTheme="majorHAnsi"/>
+        </w:rPr>
+        <w:t xml:space="preserve"> a dans un premier temps</w:t>
+      </w:r>
+      <w:r>
+        <w:rPr>
+          <w:rFonts w:asciiTheme="majorHAnsi" w:hAnsiTheme="majorHAnsi"/>
+        </w:rPr>
+        <w:t>,</w:t>
+      </w:r>
+      <w:r>
+        <w:rPr>
+          <w:rFonts w:asciiTheme="majorHAnsi" w:hAnsiTheme="majorHAnsi"/>
+        </w:rPr>
+        <w:t xml:space="preserve"> </w:t>
       </w:r>
       <w:proofErr w:type="spellStart"/>
       <w:r>
         <w:rPr>
           <w:rFonts w:asciiTheme="majorHAnsi" w:hAnsiTheme="majorHAnsi"/>
         </w:rPr>
-        <w:t>parse</w:t>
+        <w:t>parsé</w:t>
       </w:r>
       <w:proofErr w:type="spellEnd"/>
       <w:r>
         <w:rPr>
           <w:rFonts w:asciiTheme="majorHAnsi" w:hAnsiTheme="majorHAnsi"/>
         </w:rPr>
-        <w:t xml:space="preserve"> dans un premier temps un fichier texte comportant tous ces mots, associés à un nombre d’occurrences fictif. </w:t>
-      </w:r>
-      <w:r>
-        <w:rPr>
-          <w:rFonts w:asciiTheme="majorHAnsi" w:hAnsiTheme="majorHAnsi"/>
-        </w:rPr>
-        <w:t>Puis dans un second temps, il recherche une liste de mots correspondant à une séquence de caractères. C’est deux phases d’exécution sont chronométr</w:t>
+        <w:t xml:space="preserve"> </w:t>
+      </w:r>
+      <w:r>
+        <w:rPr>
+          <w:rFonts w:asciiTheme="majorHAnsi" w:hAnsiTheme="majorHAnsi"/>
+        </w:rPr>
+        <w:t>un fichier texte comportant tous ces mots</w:t>
+      </w:r>
+      <w:r>
+        <w:rPr>
+          <w:rFonts w:asciiTheme="majorHAnsi" w:hAnsiTheme="majorHAnsi"/>
+        </w:rPr>
+        <w:t xml:space="preserve"> </w:t>
+      </w:r>
+      <w:r>
+        <w:rPr>
+          <w:rFonts w:asciiTheme="majorHAnsi" w:hAnsiTheme="majorHAnsi"/>
+        </w:rPr>
+        <w:t xml:space="preserve">associés à un nombre d’occurrences fictif. </w:t>
+      </w:r>
+      <w:r>
+        <w:rPr>
+          <w:rFonts w:asciiTheme="majorHAnsi" w:hAnsiTheme="majorHAnsi"/>
+        </w:rPr>
+        <w:t xml:space="preserve">Puis dans un second temps, il </w:t>
+      </w:r>
+      <w:r>
+        <w:rPr>
+          <w:rFonts w:asciiTheme="majorHAnsi" w:hAnsiTheme="majorHAnsi"/>
+        </w:rPr>
+        <w:t>a recherché</w:t>
+      </w:r>
+      <w:r>
+        <w:rPr>
+          <w:rFonts w:asciiTheme="majorHAnsi" w:hAnsiTheme="majorHAnsi"/>
+        </w:rPr>
+        <w:t xml:space="preserve"> une liste de mots corre</w:t>
+      </w:r>
+      <w:r>
+        <w:rPr>
+          <w:rFonts w:asciiTheme="majorHAnsi" w:hAnsiTheme="majorHAnsi"/>
+        </w:rPr>
+        <w:t>s</w:t>
+      </w:r>
+      <w:r>
+        <w:rPr>
+          <w:rFonts w:asciiTheme="majorHAnsi" w:hAnsiTheme="majorHAnsi"/>
+        </w:rPr>
+        <w:t>pondant</w:t>
+      </w:r>
+      <w:r>
+        <w:rPr>
+          <w:rFonts w:asciiTheme="majorHAnsi" w:hAnsiTheme="majorHAnsi"/>
+        </w:rPr>
+        <w:t>e</w:t>
+      </w:r>
+      <w:r>
+        <w:rPr>
+          <w:rFonts w:asciiTheme="majorHAnsi" w:hAnsiTheme="majorHAnsi"/>
+        </w:rPr>
+        <w:t xml:space="preserve"> à une séquence de caractères</w:t>
+      </w:r>
+      <w:r>
+        <w:rPr>
+          <w:rFonts w:asciiTheme="majorHAnsi" w:hAnsiTheme="majorHAnsi"/>
+        </w:rPr>
+        <w:t xml:space="preserve"> passée en paramètre</w:t>
+      </w:r>
+      <w:r>
+        <w:rPr>
+          <w:rFonts w:asciiTheme="majorHAnsi" w:hAnsiTheme="majorHAnsi"/>
+        </w:rPr>
+        <w:t xml:space="preserve">. </w:t>
+      </w:r>
+      <w:r>
+        <w:rPr>
+          <w:rFonts w:asciiTheme="majorHAnsi" w:hAnsiTheme="majorHAnsi"/>
+        </w:rPr>
+        <w:t>Ces</w:t>
+      </w:r>
+      <w:r>
+        <w:rPr>
+          <w:rFonts w:asciiTheme="majorHAnsi" w:hAnsiTheme="majorHAnsi"/>
+        </w:rPr>
+        <w:t xml:space="preserve"> deux phases d’exécution </w:t>
+      </w:r>
+      <w:r>
+        <w:rPr>
+          <w:rFonts w:asciiTheme="majorHAnsi" w:hAnsiTheme="majorHAnsi"/>
+        </w:rPr>
+        <w:t>ont été</w:t>
+      </w:r>
+      <w:r>
+        <w:rPr>
+          <w:rFonts w:asciiTheme="majorHAnsi" w:hAnsiTheme="majorHAnsi"/>
+        </w:rPr>
+        <w:t xml:space="preserve"> chr</w:t>
+      </w:r>
+      <w:r>
+        <w:rPr>
+          <w:rFonts w:asciiTheme="majorHAnsi" w:hAnsiTheme="majorHAnsi"/>
+        </w:rPr>
+        <w:t>o</w:t>
+      </w:r>
+      <w:r>
+        <w:rPr>
+          <w:rFonts w:asciiTheme="majorHAnsi" w:hAnsiTheme="majorHAnsi"/>
+        </w:rPr>
+        <w:t>nométr</w:t>
       </w:r>
       <w:r>
         <w:rPr>
@@ -7629,14 +8094,27 @@
       <w:r>
         <w:t xml:space="preserve">Figure </w:t>
       </w:r>
-      <w:fldSimple w:instr=" SEQ Figure \* ARABIC ">
-        <w:r>
-          <w:rPr>
-            <w:noProof/>
-          </w:rPr>
-          <w:t>4</w:t>
-        </w:r>
-      </w:fldSimple>
+      <w:r>
+        <w:fldChar w:fldCharType="begin"/>
+      </w:r>
+      <w:r>
+        <w:instrText xml:space="preserve"> SEQ Figure \* ARABIC </w:instrText>
+      </w:r>
+      <w:r>
+        <w:fldChar w:fldCharType="separate"/>
+      </w:r>
+      <w:r>
+        <w:rPr>
+          <w:noProof/>
+        </w:rPr>
+        <w:t>4</w:t>
+      </w:r>
+      <w:r>
+        <w:rPr>
+          <w:noProof/>
+        </w:rPr>
+        <w:fldChar w:fldCharType="end"/>
+      </w:r>
       <w:bookmarkEnd w:id="35"/>
       <w:r>
         <w:t xml:space="preserve"> - Sortie console du programme</w:t>
@@ -7655,7 +8133,7 @@
         <w:rPr>
           <w:rFonts w:asciiTheme="majorHAnsi" w:hAnsiTheme="majorHAnsi" w:cs="Consolas"/>
         </w:rPr>
-        <w:t xml:space="preserve">Le chargement met donc 1,045 seconde à être effectuée. </w:t>
+        <w:t xml:space="preserve">Le chargement met donc 1,045 seconde à être effectué. </w:t>
       </w:r>
       <w:r>
         <w:rPr>
@@ -7731,7 +8209,19 @@
         <w:rPr>
           <w:rFonts w:asciiTheme="majorHAnsi" w:hAnsiTheme="majorHAnsi"/>
         </w:rPr>
-        <w:t xml:space="preserve">. En effet, la fonctionnalité se base essentiellement sur une recherche dichotomique pour assurer la production de sa liste de mot. Or, la complexité d’une telle recherche croit de manière logarithmique avec la quantité de données scrutées. </w:t>
+        <w:t>. En effet, la fonctionnalité se base essentiellement sur une recherche dichotomique pour assurer la production de sa liste de mot</w:t>
+      </w:r>
+      <w:r>
+        <w:rPr>
+          <w:rFonts w:asciiTheme="majorHAnsi" w:hAnsiTheme="majorHAnsi"/>
+        </w:rPr>
+        <w:t>s</w:t>
+      </w:r>
+      <w:r>
+        <w:rPr>
+          <w:rFonts w:asciiTheme="majorHAnsi" w:hAnsiTheme="majorHAnsi"/>
+        </w:rPr>
+        <w:t xml:space="preserve">. Or, la complexité d’une telle recherche croit de manière logarithmique avec la quantité de données scrutées. </w:t>
       </w:r>
       <w:r>
         <w:rPr>
@@ -7749,13 +8239,37 @@
         <w:rPr>
           <w:rFonts w:asciiTheme="majorHAnsi" w:hAnsiTheme="majorHAnsi"/>
         </w:rPr>
-        <w:t xml:space="preserve">quoi en termes </w:t>
-      </w:r>
-      <w:r>
-        <w:rPr>
-          <w:rFonts w:asciiTheme="majorHAnsi" w:hAnsiTheme="majorHAnsi"/>
-        </w:rPr>
-        <w:t xml:space="preserve">de complexité l’algorithme d’auto-complétion produit </w:t>
+        <w:t>quoi</w:t>
+      </w:r>
+      <w:r>
+        <w:rPr>
+          <w:rFonts w:asciiTheme="majorHAnsi" w:hAnsiTheme="majorHAnsi"/>
+        </w:rPr>
+        <w:t>,</w:t>
+      </w:r>
+      <w:r>
+        <w:rPr>
+          <w:rFonts w:asciiTheme="majorHAnsi" w:hAnsiTheme="majorHAnsi"/>
+        </w:rPr>
+        <w:t xml:space="preserve"> en termes </w:t>
+      </w:r>
+      <w:r>
+        <w:rPr>
+          <w:rFonts w:asciiTheme="majorHAnsi" w:hAnsiTheme="majorHAnsi"/>
+        </w:rPr>
+        <w:t>de complexité</w:t>
+      </w:r>
+      <w:r>
+        <w:rPr>
+          <w:rFonts w:asciiTheme="majorHAnsi" w:hAnsiTheme="majorHAnsi"/>
+        </w:rPr>
+        <w:t>,</w:t>
+      </w:r>
+      <w:r>
+        <w:rPr>
+          <w:rFonts w:asciiTheme="majorHAnsi" w:hAnsiTheme="majorHAnsi"/>
+        </w:rPr>
+        <w:t xml:space="preserve"> l’algorithme d’auto-complétion produit </w:t>
       </w:r>
       <w:r>
         <w:rPr>
@@ -7788,7 +8302,37 @@
           <w:rPr>
             <w:rFonts w:ascii="Cambria Math" w:hAnsi="Cambria Math"/>
           </w:rPr>
-          <m:t>O log (n)</m:t>
+          <m:t>O</m:t>
+        </m:r>
+        <m:r>
+          <w:rPr>
+            <w:rFonts w:ascii="Cambria Math" w:hAnsi="Cambria Math"/>
+          </w:rPr>
+          <m:t xml:space="preserve">( log </m:t>
+        </m:r>
+        <m:d>
+          <m:dPr>
+            <m:ctrlPr>
+              <w:rPr>
+                <w:rFonts w:ascii="Cambria Math" w:hAnsi="Cambria Math"/>
+                <w:i/>
+              </w:rPr>
+            </m:ctrlPr>
+          </m:dPr>
+          <m:e>
+            <m:r>
+              <w:rPr>
+                <w:rFonts w:ascii="Cambria Math" w:hAnsi="Cambria Math"/>
+              </w:rPr>
+              <m:t>n</m:t>
+            </m:r>
+          </m:e>
+        </m:d>
+        <m:r>
+          <w:rPr>
+            <w:rFonts w:ascii="Cambria Math" w:hAnsi="Cambria Math"/>
+          </w:rPr>
+          <m:t>)</m:t>
         </m:r>
       </m:oMath>
       <w:r>
@@ -7893,13 +8437,21 @@
         <w:rPr>
           <w:rFonts w:asciiTheme="majorHAnsi" w:hAnsiTheme="majorHAnsi"/>
         </w:rPr>
+        <w:lastRenderedPageBreak/>
         <w:t>dent des ra</w:t>
       </w:r>
       <w:r>
         <w:rPr>
           <w:rFonts w:asciiTheme="majorHAnsi" w:hAnsiTheme="majorHAnsi"/>
         </w:rPr>
-        <w:t>cines communes, comme verbal et verbalement par exemple, de nombreux cara</w:t>
+        <w:t xml:space="preserve">cines communes, </w:t>
+      </w:r>
+      <w:bookmarkStart w:id="40" w:name="_GoBack"/>
+      <w:r>
+        <w:rPr>
+          <w:rFonts w:asciiTheme="majorHAnsi" w:hAnsiTheme="majorHAnsi"/>
+        </w:rPr>
+        <w:t>comme verbal et verbalement par exemple, de nombreux cara</w:t>
       </w:r>
       <w:r>
         <w:rPr>
@@ -7911,7 +8463,6 @@
         <w:rPr>
           <w:rFonts w:asciiTheme="majorHAnsi" w:hAnsiTheme="majorHAnsi"/>
         </w:rPr>
-        <w:lastRenderedPageBreak/>
         <w:t>tères sont stockés de manière redondante.</w:t>
       </w:r>
       <w:r>
@@ -8077,6 +8628,7 @@
         <w:t xml:space="preserve">plus complexe. </w:t>
       </w:r>
     </w:p>
+    <w:bookmarkEnd w:id="40"/>
     <w:p>
       <w:pPr>
         <w:jc w:val="both"/>
@@ -8095,14 +8647,14 @@
       <w:pPr>
         <w:pStyle w:val="Titre1"/>
       </w:pPr>
-      <w:bookmarkStart w:id="40" w:name="_Toc381707875"/>
-      <w:bookmarkStart w:id="41" w:name="_Toc382589520"/>
+      <w:bookmarkStart w:id="41" w:name="_Toc381707875"/>
+      <w:bookmarkStart w:id="42" w:name="_Toc382589520"/>
       <w:r>
         <w:lastRenderedPageBreak/>
         <w:t>Annexes</w:t>
       </w:r>
-      <w:bookmarkEnd w:id="40"/>
       <w:bookmarkEnd w:id="41"/>
+      <w:bookmarkEnd w:id="42"/>
     </w:p>
     <w:p>
       <w:pPr>
@@ -8119,16 +8671,15 @@
           <w:sz w:val="18"/>
           <w:szCs w:val="18"/>
         </w:rPr>
-        <w:t xml:space="preserve">L’intégralité du projet est disponible à </w:t>
-      </w:r>
-      <w:bookmarkStart w:id="42" w:name="_GoBack"/>
+        <w:t>L’intégralité du projet est disponible à l’adresse suivante : https://github.com/LebonNic/auto_completion</w:t>
+      </w:r>
       <w:r>
         <w:rPr>
           <w:rFonts w:asciiTheme="majorHAnsi" w:hAnsiTheme="majorHAnsi"/>
           <w:sz w:val="18"/>
           <w:szCs w:val="18"/>
         </w:rPr>
-        <w:t>l’adresse suivante : https://github.com/LebonNic/auto_completion</w:t>
+        <w:t>.</w:t>
       </w:r>
       <w:r>
         <w:rPr>
@@ -8136,7 +8687,7 @@
           <w:sz w:val="18"/>
           <w:szCs w:val="18"/>
         </w:rPr>
-        <w:t>.</w:t>
+        <w:t xml:space="preserve"> </w:t>
       </w:r>
       <w:r>
         <w:rPr>
@@ -8144,7 +8695,7 @@
           <w:sz w:val="18"/>
           <w:szCs w:val="18"/>
         </w:rPr>
-        <w:t xml:space="preserve"> </w:t>
+        <w:t xml:space="preserve">Le reste des annexes se </w:t>
       </w:r>
       <w:r>
         <w:rPr>
@@ -8152,7 +8703,7 @@
           <w:sz w:val="18"/>
           <w:szCs w:val="18"/>
         </w:rPr>
-        <w:t xml:space="preserve">Le reste des annexes se </w:t>
+        <w:t>compose</w:t>
       </w:r>
       <w:r>
         <w:rPr>
@@ -8160,7 +8711,7 @@
           <w:sz w:val="18"/>
           <w:szCs w:val="18"/>
         </w:rPr>
-        <w:t>compose</w:t>
+        <w:t xml:space="preserve"> essentiellement d’extraits </w:t>
       </w:r>
       <w:r>
         <w:rPr>
@@ -8168,7 +8719,7 @@
           <w:sz w:val="18"/>
           <w:szCs w:val="18"/>
         </w:rPr>
-        <w:t xml:space="preserve"> essentiellement d’extraits </w:t>
+        <w:t>provenant</w:t>
       </w:r>
       <w:r>
         <w:rPr>
@@ -8176,7 +8727,7 @@
           <w:sz w:val="18"/>
           <w:szCs w:val="18"/>
         </w:rPr>
-        <w:t>provenant</w:t>
+        <w:t xml:space="preserve"> du code source du programme développé.</w:t>
       </w:r>
       <w:r>
         <w:rPr>
@@ -8184,7 +8735,7 @@
           <w:sz w:val="18"/>
           <w:szCs w:val="18"/>
         </w:rPr>
-        <w:t xml:space="preserve"> du code source du programme développé.</w:t>
+        <w:t xml:space="preserve"> Les alg</w:t>
       </w:r>
       <w:r>
         <w:rPr>
@@ -8192,7 +8743,7 @@
           <w:sz w:val="18"/>
           <w:szCs w:val="18"/>
         </w:rPr>
-        <w:t xml:space="preserve"> Les alg</w:t>
+        <w:t>o</w:t>
       </w:r>
       <w:r>
         <w:rPr>
@@ -8200,7 +8751,7 @@
           <w:sz w:val="18"/>
           <w:szCs w:val="18"/>
         </w:rPr>
-        <w:t>o</w:t>
+        <w:t>rithmes de recherche dichotomiq</w:t>
       </w:r>
       <w:r>
         <w:rPr>
@@ -8208,7 +8759,7 @@
           <w:sz w:val="18"/>
           <w:szCs w:val="18"/>
         </w:rPr>
-        <w:t>rithmes de recherche dichotomiq</w:t>
+        <w:t>ue et de tri fusion sont assuré</w:t>
       </w:r>
       <w:r>
         <w:rPr>
@@ -8216,7 +8767,7 @@
           <w:sz w:val="18"/>
           <w:szCs w:val="18"/>
         </w:rPr>
-        <w:t>ue et de tri fusion sont assuré</w:t>
+        <w:t>s gr</w:t>
       </w:r>
       <w:r>
         <w:rPr>
@@ -8224,7 +8775,7 @@
           <w:sz w:val="18"/>
           <w:szCs w:val="18"/>
         </w:rPr>
-        <w:t>s gr</w:t>
+        <w:t xml:space="preserve">âce à des méthodes </w:t>
       </w:r>
       <w:r>
         <w:rPr>
@@ -8232,7 +8783,7 @@
           <w:sz w:val="18"/>
           <w:szCs w:val="18"/>
         </w:rPr>
-        <w:t xml:space="preserve">âce à des méthodes </w:t>
+        <w:t>disponibles</w:t>
       </w:r>
       <w:r>
         <w:rPr>
@@ -8240,24 +8791,7 @@
           <w:sz w:val="18"/>
           <w:szCs w:val="18"/>
         </w:rPr>
-        <w:t>disponibles</w:t>
-      </w:r>
-      <w:r>
-        <w:rPr>
-          <w:rFonts w:asciiTheme="majorHAnsi" w:hAnsiTheme="majorHAnsi"/>
-          <w:sz w:val="18"/>
-          <w:szCs w:val="18"/>
-        </w:rPr>
-        <w:t xml:space="preserve"> dans </w:t>
-      </w:r>
-      <w:bookmarkEnd w:id="42"/>
-      <w:r>
-        <w:rPr>
-          <w:rFonts w:asciiTheme="majorHAnsi" w:hAnsiTheme="majorHAnsi"/>
-          <w:sz w:val="18"/>
-          <w:szCs w:val="18"/>
-        </w:rPr>
-        <w:t>la STL du C++.</w:t>
+        <w:t xml:space="preserve"> dans la STL du C++.</w:t>
       </w:r>
     </w:p>
     <w:p>
@@ -9620,6 +10154,7 @@
           <w:sz w:val="19"/>
           <w:szCs w:val="19"/>
           <w:highlight w:val="white"/>
+          <w:lang w:val="en-US"/>
         </w:rPr>
       </w:pPr>
       <w:r>
@@ -9640,6 +10175,7 @@
           <w:sz w:val="19"/>
           <w:szCs w:val="19"/>
           <w:highlight w:val="white"/>
+          <w:lang w:val="en-US"/>
         </w:rPr>
         <w:t>}</w:t>
       </w:r>
@@ -12071,7 +12607,7 @@
                               <w:sz w:val="26"/>
                               <w:szCs w:val="26"/>
                             </w:rPr>
-                            <w:t>12</w:t>
+                            <w:t>10</w:t>
                           </w:r>
                           <w:r>
                             <w:rPr>
@@ -12152,7 +12688,7 @@
                         <w:sz w:val="26"/>
                         <w:szCs w:val="26"/>
                       </w:rPr>
-                      <w:t>12</w:t>
+                      <w:t>10</w:t>
                     </w:r>
                     <w:r>
                       <w:rPr>
@@ -14340,7 +14876,7 @@
 </file>
 
 <file path=customXml/itemProps1.xml><?xml version="1.0" encoding="utf-8"?>
-<ds:datastoreItem xmlns:ds="http://schemas.openxmlformats.org/officeDocument/2006/customXml" ds:itemID="{1AEE2168-8DC8-48DA-B489-D7BD12B0FC83}">
+<ds:datastoreItem xmlns:ds="http://schemas.openxmlformats.org/officeDocument/2006/customXml" ds:itemID="{8D6EDB3D-E45F-4538-AA9B-A40FEEF2757A}">
   <ds:schemaRefs>
     <ds:schemaRef ds:uri="http://schemas.openxmlformats.org/officeDocument/2006/bibliography"/>
   </ds:schemaRefs>

</xml_diff>